<commit_message>
Projects, compilation & initial project definition
</commit_message>
<xml_diff>
--- a/Tutorials/001_DAVE4_Instalação/001_DAVE4_Instalação.docx
+++ b/Tutorials/001_DAVE4_Instalação/001_DAVE4_Instalação.docx
@@ -8,13 +8,11 @@
         <w:framePr w:wrap="notBeside"/>
         <w:jc w:val="left"/>
       </w:pPr>
-      <w:proofErr w:type="spellStart"/>
-      <w:r>
-        <w:t>Instalação</w:t>
-      </w:r>
-      <w:proofErr w:type="spellEnd"/>
-      <w:r>
-        <w:t xml:space="preserve"> DAVE 4</w:t>
+      <w:r>
+        <w:t>DAVE 4</w:t>
+      </w:r>
+      <w:r>
+        <w:t xml:space="preserve"> - Instalação</w:t>
       </w:r>
     </w:p>
     <w:p>
@@ -26,6 +24,7 @@
       <w:r>
         <w:rPr>
           <w:rStyle w:val="Strong"/>
+          <w:noProof/>
         </w:rPr>
         <w:drawing>
           <wp:anchor distT="0" distB="0" distL="114300" distR="114300" simplePos="0" relativeHeight="251658240" behindDoc="1" locked="0" layoutInCell="1" allowOverlap="1" wp14:anchorId="561550A3" wp14:editId="7BB098F9">
@@ -91,19 +90,11 @@
           </wp:anchor>
         </w:drawing>
       </w:r>
-      <w:proofErr w:type="spellStart"/>
-      <w:r>
-        <w:rPr>
-          <w:rStyle w:val="Strong"/>
-        </w:rPr>
-        <w:t>Requisitos</w:t>
-      </w:r>
-      <w:proofErr w:type="spellEnd"/>
-      <w:r>
-        <w:rPr>
-          <w:rStyle w:val="Strong"/>
-        </w:rPr>
-        <w:t>:</w:t>
+      <w:r>
+        <w:rPr>
+          <w:rStyle w:val="Strong"/>
+        </w:rPr>
+        <w:t>Requisitos:</w:t>
       </w:r>
     </w:p>
     <w:p>
@@ -115,15 +106,7 @@
         </w:numPr>
       </w:pPr>
       <w:r>
-        <w:t xml:space="preserve">Windows vista, 7, 8.1, 10 (32bit </w:t>
-      </w:r>
-      <w:proofErr w:type="spellStart"/>
-      <w:r>
-        <w:t>ou</w:t>
-      </w:r>
-      <w:proofErr w:type="spellEnd"/>
-      <w:r>
-        <w:t xml:space="preserve"> 64 bits)</w:t>
+        <w:t>Windows vista, 7, 8.1, 10 (32bit ou 64 bits)</w:t>
       </w:r>
     </w:p>
     <w:p>
@@ -135,13 +118,8 @@
         </w:numPr>
       </w:pPr>
       <w:r>
-        <w:t xml:space="preserve">4 Gb RAM </w:t>
-      </w:r>
-      <w:proofErr w:type="spellStart"/>
-      <w:r>
-        <w:t>recomendado</w:t>
-      </w:r>
-      <w:proofErr w:type="spellEnd"/>
+        <w:t>4 Gb RAM recomendado</w:t>
+      </w:r>
     </w:p>
     <w:p/>
     <w:p>
@@ -154,166 +132,20 @@
         <w:rPr>
           <w:rStyle w:val="Strong"/>
         </w:rPr>
-        <w:t xml:space="preserve">1 – </w:t>
-      </w:r>
-      <w:proofErr w:type="spellStart"/>
-      <w:r>
-        <w:rPr>
-          <w:rStyle w:val="Strong"/>
-        </w:rPr>
-        <w:t>Utilizando</w:t>
-      </w:r>
-      <w:proofErr w:type="spellEnd"/>
-      <w:r>
-        <w:rPr>
-          <w:rStyle w:val="Strong"/>
-        </w:rPr>
-        <w:t xml:space="preserve"> o 7zip (</w:t>
-      </w:r>
-      <w:proofErr w:type="spellStart"/>
-      <w:r>
-        <w:rPr>
-          <w:rStyle w:val="Strong"/>
-        </w:rPr>
-        <w:t>alternativa</w:t>
-      </w:r>
-      <w:proofErr w:type="spellEnd"/>
-      <w:r>
-        <w:rPr>
-          <w:rStyle w:val="Strong"/>
-        </w:rPr>
-        <w:t xml:space="preserve"> </w:t>
-      </w:r>
-      <w:proofErr w:type="spellStart"/>
-      <w:r>
-        <w:rPr>
-          <w:rStyle w:val="Strong"/>
-        </w:rPr>
-        <w:t>gratuita</w:t>
-      </w:r>
-      <w:proofErr w:type="spellEnd"/>
-      <w:r>
-        <w:rPr>
-          <w:rStyle w:val="Strong"/>
-        </w:rPr>
-        <w:t xml:space="preserve"> </w:t>
-      </w:r>
-      <w:proofErr w:type="spellStart"/>
-      <w:r>
-        <w:rPr>
-          <w:rStyle w:val="Strong"/>
-        </w:rPr>
-        <w:t>ao</w:t>
-      </w:r>
-      <w:proofErr w:type="spellEnd"/>
-      <w:r>
-        <w:rPr>
-          <w:rStyle w:val="Strong"/>
-        </w:rPr>
-        <w:t xml:space="preserve"> </w:t>
-      </w:r>
-      <w:proofErr w:type="spellStart"/>
-      <w:r>
-        <w:rPr>
-          <w:rStyle w:val="Strong"/>
-        </w:rPr>
-        <w:t>Winrar</w:t>
-      </w:r>
-      <w:proofErr w:type="spellEnd"/>
-      <w:r>
-        <w:rPr>
-          <w:rStyle w:val="Strong"/>
-        </w:rPr>
-        <w:t xml:space="preserve">), </w:t>
-      </w:r>
-      <w:proofErr w:type="spellStart"/>
-      <w:r>
-        <w:rPr>
-          <w:rStyle w:val="Strong"/>
-        </w:rPr>
-        <w:t>extrair</w:t>
-      </w:r>
-      <w:proofErr w:type="spellEnd"/>
-      <w:r>
-        <w:rPr>
-          <w:rStyle w:val="Strong"/>
-        </w:rPr>
-        <w:t xml:space="preserve"> o </w:t>
-      </w:r>
-      <w:proofErr w:type="spellStart"/>
-      <w:r>
-        <w:rPr>
-          <w:rStyle w:val="Strong"/>
-        </w:rPr>
-        <w:t>conteúdo</w:t>
-      </w:r>
-      <w:proofErr w:type="spellEnd"/>
-      <w:r>
-        <w:rPr>
-          <w:rStyle w:val="Strong"/>
-        </w:rPr>
-        <w:t xml:space="preserve"> do </w:t>
-      </w:r>
-      <w:proofErr w:type="spellStart"/>
-      <w:r>
-        <w:rPr>
-          <w:rStyle w:val="Strong"/>
-        </w:rPr>
-        <w:t>ficheiro</w:t>
-      </w:r>
-      <w:proofErr w:type="spellEnd"/>
-      <w:r>
-        <w:rPr>
-          <w:rStyle w:val="Strong"/>
-        </w:rPr>
-        <w:t xml:space="preserve"> ‘</w:t>
-      </w:r>
-      <w:r>
-        <w:rPr>
-          <w:rStyle w:val="Strong"/>
-        </w:rPr>
-        <w:t>DAVE_4-4-2_64bit_2018-02-23</w:t>
-      </w:r>
-      <w:r>
-        <w:rPr>
-          <w:rStyle w:val="Strong"/>
-        </w:rPr>
-        <w:t>’</w:t>
-      </w:r>
-      <w:r>
-        <w:rPr>
-          <w:rStyle w:val="Strong"/>
-        </w:rPr>
-        <w:t xml:space="preserve"> </w:t>
-      </w:r>
-      <w:proofErr w:type="spellStart"/>
-      <w:r>
-        <w:rPr>
-          <w:rStyle w:val="Strong"/>
-        </w:rPr>
-        <w:t>na</w:t>
-      </w:r>
-      <w:proofErr w:type="spellEnd"/>
-      <w:r>
-        <w:rPr>
-          <w:rStyle w:val="Strong"/>
-        </w:rPr>
-        <w:t xml:space="preserve"> </w:t>
-      </w:r>
-      <w:proofErr w:type="spellStart"/>
+        <w:t>1 – Utilizando o 7zip (alternativa gratuita ao Winrar), extrair o conteúdo do ficheiro ‘DAVE_4-4-2_64bit_2018-02-23’</w:t>
+      </w:r>
+      <w:r>
+        <w:rPr>
+          <w:rStyle w:val="Strong"/>
+        </w:rPr>
+        <w:t xml:space="preserve"> na </w:t>
+      </w:r>
       <w:proofErr w:type="gramStart"/>
       <w:r>
         <w:rPr>
           <w:rStyle w:val="Strong"/>
         </w:rPr>
-        <w:t>raíz</w:t>
-      </w:r>
-      <w:proofErr w:type="spellEnd"/>
-      <w:r>
-        <w:rPr>
-          <w:rStyle w:val="Strong"/>
-        </w:rPr>
-        <w:t>( C:\</w:t>
+        <w:t>raíz( C:\</w:t>
       </w:r>
       <w:proofErr w:type="gramEnd"/>
       <w:r>
@@ -331,212 +163,23 @@
     </w:p>
     <w:p/>
     <w:p>
-      <w:proofErr w:type="spellStart"/>
-      <w:r>
-        <w:t>Nota</w:t>
-      </w:r>
-      <w:proofErr w:type="spellEnd"/>
-      <w:r>
-        <w:t xml:space="preserve">: </w:t>
-      </w:r>
-      <w:proofErr w:type="spellStart"/>
-      <w:r>
-        <w:t>Recomenda</w:t>
-      </w:r>
-      <w:proofErr w:type="spellEnd"/>
-      <w:r>
-        <w:t>-</w:t>
-      </w:r>
-      <w:proofErr w:type="spellStart"/>
-      <w:r>
-        <w:t>se a</w:t>
-      </w:r>
-      <w:proofErr w:type="spellEnd"/>
+      <w:r>
+        <w:t xml:space="preserve">Nota: Recomenda-se a utilização do </w:t>
+      </w:r>
+      <w:r>
+        <w:t>software ‘</w:t>
+      </w:r>
+      <w:r>
+        <w:t>7zip</w:t>
+      </w:r>
+      <w:r>
+        <w:t>’</w:t>
+      </w:r>
       <w:r>
         <w:t xml:space="preserve"> </w:t>
       </w:r>
-      <w:proofErr w:type="spellStart"/>
-      <w:r>
-        <w:t>utilização</w:t>
-      </w:r>
-      <w:proofErr w:type="spellEnd"/>
-      <w:r>
-        <w:t xml:space="preserve"> do </w:t>
-      </w:r>
-      <w:r>
-        <w:t>software ‘</w:t>
-      </w:r>
-      <w:r>
-        <w:t>7zip</w:t>
-      </w:r>
-      <w:r>
-        <w:t>’</w:t>
-      </w:r>
-      <w:r>
-        <w:t xml:space="preserve"> </w:t>
-      </w:r>
-      <w:r>
-        <w:t xml:space="preserve">para </w:t>
-      </w:r>
-      <w:proofErr w:type="spellStart"/>
-      <w:r>
-        <w:t>prevenir</w:t>
-      </w:r>
-      <w:proofErr w:type="spellEnd"/>
-      <w:r>
-        <w:t xml:space="preserve"> </w:t>
-      </w:r>
-      <w:proofErr w:type="spellStart"/>
-      <w:r>
-        <w:t>erros</w:t>
-      </w:r>
-      <w:proofErr w:type="spellEnd"/>
-      <w:r>
-        <w:t xml:space="preserve"> </w:t>
-      </w:r>
-      <w:proofErr w:type="spellStart"/>
-      <w:r>
-        <w:t>durante</w:t>
-      </w:r>
-      <w:proofErr w:type="spellEnd"/>
-      <w:r>
-        <w:t xml:space="preserve"> </w:t>
-      </w:r>
-      <w:proofErr w:type="spellStart"/>
-      <w:r>
-        <w:t>extracção</w:t>
-      </w:r>
-      <w:proofErr w:type="spellEnd"/>
-      <w:r>
-        <w:t xml:space="preserve"> do </w:t>
-      </w:r>
-      <w:proofErr w:type="spellStart"/>
-      <w:r>
-        <w:t>ficheiro</w:t>
-      </w:r>
-      <w:proofErr w:type="spellEnd"/>
-      <w:r>
-        <w:t xml:space="preserve"> </w:t>
-      </w:r>
-      <w:proofErr w:type="spellStart"/>
-      <w:r>
-        <w:t>relacionados</w:t>
-      </w:r>
-      <w:proofErr w:type="spellEnd"/>
-      <w:r>
-        <w:t xml:space="preserve"> com </w:t>
-      </w:r>
-      <w:proofErr w:type="spellStart"/>
-      <w:r>
-        <w:t>directorias</w:t>
-      </w:r>
-      <w:proofErr w:type="spellEnd"/>
-      <w:r>
-        <w:t xml:space="preserve"> com </w:t>
-      </w:r>
-      <w:proofErr w:type="spellStart"/>
-      <w:r>
-        <w:t>mais</w:t>
-      </w:r>
-      <w:proofErr w:type="spellEnd"/>
-      <w:r>
-        <w:t xml:space="preserve"> de 260 </w:t>
-      </w:r>
-      <w:proofErr w:type="spellStart"/>
-      <w:r>
-        <w:t>caracteres</w:t>
-      </w:r>
-      <w:proofErr w:type="spellEnd"/>
-      <w:r>
-        <w:t xml:space="preserve">. Se </w:t>
-      </w:r>
-      <w:proofErr w:type="spellStart"/>
-      <w:r>
-        <w:t>este</w:t>
-      </w:r>
-      <w:proofErr w:type="spellEnd"/>
-      <w:r>
-        <w:t xml:space="preserve"> </w:t>
-      </w:r>
-      <w:proofErr w:type="spellStart"/>
-      <w:r>
-        <w:t>erro</w:t>
-      </w:r>
-      <w:proofErr w:type="spellEnd"/>
-      <w:r>
-        <w:t xml:space="preserve"> </w:t>
-      </w:r>
-      <w:proofErr w:type="spellStart"/>
-      <w:r>
-        <w:t>persistir</w:t>
-      </w:r>
-      <w:proofErr w:type="spellEnd"/>
-      <w:r>
-        <w:t xml:space="preserve">, </w:t>
-      </w:r>
-      <w:proofErr w:type="spellStart"/>
-      <w:r>
-        <w:t>será</w:t>
-      </w:r>
-      <w:proofErr w:type="spellEnd"/>
-      <w:r>
-        <w:t xml:space="preserve"> </w:t>
-      </w:r>
-      <w:proofErr w:type="spellStart"/>
-      <w:r>
-        <w:t>necessário</w:t>
-      </w:r>
-      <w:proofErr w:type="spellEnd"/>
-      <w:r>
-        <w:t xml:space="preserve"> </w:t>
-      </w:r>
-      <w:proofErr w:type="spellStart"/>
-      <w:r>
-        <w:t>ativar</w:t>
-      </w:r>
-      <w:proofErr w:type="spellEnd"/>
-      <w:r>
-        <w:t xml:space="preserve"> </w:t>
-      </w:r>
-      <w:proofErr w:type="spellStart"/>
-      <w:r>
-        <w:t>esta</w:t>
-      </w:r>
-      <w:proofErr w:type="spellEnd"/>
-      <w:r>
-        <w:t xml:space="preserve"> </w:t>
-      </w:r>
-      <w:proofErr w:type="spellStart"/>
-      <w:r>
-        <w:t>funcionalidade</w:t>
-      </w:r>
-      <w:proofErr w:type="spellEnd"/>
-      <w:r>
-        <w:t xml:space="preserve"> </w:t>
-      </w:r>
-      <w:proofErr w:type="spellStart"/>
-      <w:r>
-        <w:t>através</w:t>
-      </w:r>
-      <w:proofErr w:type="spellEnd"/>
-      <w:r>
-        <w:t xml:space="preserve"> dos </w:t>
-      </w:r>
-      <w:proofErr w:type="spellStart"/>
-      <w:r>
-        <w:t>seguintes</w:t>
-      </w:r>
-      <w:proofErr w:type="spellEnd"/>
-      <w:r>
-        <w:t xml:space="preserve"> </w:t>
-      </w:r>
-      <w:proofErr w:type="spellStart"/>
-      <w:r>
-        <w:t>passos</w:t>
-      </w:r>
-      <w:proofErr w:type="spellEnd"/>
-      <w:r>
-        <w:t>:</w:t>
+      <w:r>
+        <w:t>para prevenir erros durante extracção do ficheiro relacionados com directorias com mais de 260 caracteres. Se este erro persistir, será necessário ativar esta funcionalidade através dos seguintes passos:</w:t>
       </w:r>
     </w:p>
     <w:p>
@@ -547,37 +190,8 @@
           <w:numId w:val="32"/>
         </w:numPr>
       </w:pPr>
-      <w:proofErr w:type="spellStart"/>
-      <w:r>
-        <w:t>Clicar</w:t>
-      </w:r>
-      <w:proofErr w:type="spellEnd"/>
-      <w:r>
-        <w:t xml:space="preserve"> </w:t>
-      </w:r>
-      <w:proofErr w:type="spellStart"/>
-      <w:r>
-        <w:t>na</w:t>
-      </w:r>
-      <w:proofErr w:type="spellEnd"/>
-      <w:r>
-        <w:t xml:space="preserve"> Tecla windows e </w:t>
-      </w:r>
-      <w:proofErr w:type="spellStart"/>
-      <w:r>
-        <w:t>pesquisar</w:t>
-      </w:r>
-      <w:proofErr w:type="spellEnd"/>
-      <w:r>
-        <w:t xml:space="preserve"> por ‘</w:t>
-      </w:r>
-      <w:proofErr w:type="spellStart"/>
-      <w:r>
-        <w:t>gpedit.msc</w:t>
-      </w:r>
-      <w:proofErr w:type="spellEnd"/>
-      <w:r>
-        <w:t>’.</w:t>
+      <w:r>
+        <w:t>Clicar na Tecla windows e pesquisar por ‘gpedit.msc’.</w:t>
       </w:r>
     </w:p>
     <w:p>
@@ -588,21 +202,8 @@
           <w:numId w:val="32"/>
         </w:numPr>
       </w:pPr>
-      <w:proofErr w:type="spellStart"/>
-      <w:r>
-        <w:t>Navegar</w:t>
-      </w:r>
-      <w:proofErr w:type="spellEnd"/>
-      <w:r>
-        <w:t xml:space="preserve"> </w:t>
-      </w:r>
-      <w:proofErr w:type="spellStart"/>
-      <w:r>
-        <w:t>até</w:t>
-      </w:r>
-      <w:proofErr w:type="spellEnd"/>
-      <w:r>
-        <w:t xml:space="preserve"> ‘</w:t>
+      <w:r>
+        <w:t>Navegar até ‘</w:t>
       </w:r>
       <w:r>
         <w:t>Local Computer Policy &gt; Computer Configuration &gt; Administrative Templates &gt; System &gt; Filesystem &gt; NTFS</w:t>
@@ -619,21 +220,8 @@
           <w:numId w:val="32"/>
         </w:numPr>
       </w:pPr>
-      <w:proofErr w:type="spellStart"/>
-      <w:r>
-        <w:t>Clicar</w:t>
-      </w:r>
-      <w:proofErr w:type="spellEnd"/>
-      <w:r>
-        <w:t xml:space="preserve"> </w:t>
-      </w:r>
-      <w:proofErr w:type="spellStart"/>
-      <w:r>
-        <w:t>em</w:t>
-      </w:r>
-      <w:proofErr w:type="spellEnd"/>
-      <w:r>
-        <w:t xml:space="preserve"> ‘Enable NTFS long paths’ </w:t>
+      <w:r>
+        <w:t xml:space="preserve">Clicar em ‘Enable NTFS long paths’ </w:t>
       </w:r>
     </w:p>
     <w:p>
@@ -660,28 +248,12 @@
         </w:rPr>
         <w:t xml:space="preserve"> – </w:t>
       </w:r>
-      <w:proofErr w:type="spellStart"/>
-      <w:r>
-        <w:rPr>
-          <w:rStyle w:val="Strong"/>
-        </w:rPr>
-        <w:t>Criar</w:t>
-      </w:r>
-      <w:proofErr w:type="spellEnd"/>
-      <w:r>
-        <w:rPr>
-          <w:rStyle w:val="Strong"/>
-        </w:rPr>
-        <w:t xml:space="preserve"> um </w:t>
-      </w:r>
-      <w:proofErr w:type="spellStart"/>
-      <w:r>
-        <w:rPr>
-          <w:rStyle w:val="Strong"/>
-        </w:rPr>
-        <w:t>atalho</w:t>
-      </w:r>
-      <w:proofErr w:type="spellEnd"/>
+      <w:r>
+        <w:rPr>
+          <w:rStyle w:val="Strong"/>
+        </w:rPr>
+        <w:t>Criar um atalho</w:t>
+      </w:r>
       <w:r>
         <w:rPr>
           <w:rStyle w:val="Strong"/>
@@ -704,44 +276,8 @@
         <w:rPr>
           <w:rStyle w:val="Strong"/>
         </w:rPr>
-        <w:t xml:space="preserve"> </w:t>
-      </w:r>
-      <w:proofErr w:type="spellStart"/>
-      <w:r>
-        <w:rPr>
-          <w:rStyle w:val="Strong"/>
-        </w:rPr>
-        <w:t>mais</w:t>
-      </w:r>
-      <w:proofErr w:type="spellEnd"/>
-      <w:r>
-        <w:rPr>
-          <w:rStyle w:val="Strong"/>
-        </w:rPr>
-        <w:t xml:space="preserve"> </w:t>
-      </w:r>
-      <w:proofErr w:type="spellStart"/>
-      <w:r>
-        <w:rPr>
-          <w:rStyle w:val="Strong"/>
-        </w:rPr>
-        <w:t>fácil</w:t>
-      </w:r>
-      <w:proofErr w:type="spellEnd"/>
-      <w:r>
-        <w:rPr>
-          <w:rStyle w:val="Strong"/>
-        </w:rPr>
-        <w:t xml:space="preserve"> </w:t>
-      </w:r>
-      <w:proofErr w:type="spellStart"/>
-      <w:r>
-        <w:rPr>
-          <w:rStyle w:val="Strong"/>
-        </w:rPr>
-        <w:t>acesso</w:t>
-      </w:r>
-      <w:proofErr w:type="spellEnd"/>
+        <w:t xml:space="preserve"> mais fácil acesso</w:t>
+      </w:r>
       <w:r>
         <w:rPr>
           <w:rStyle w:val="Strong"/>
@@ -760,21 +296,7 @@
         <w:rPr>
           <w:rStyle w:val="Strong"/>
         </w:rPr>
-        <w:t xml:space="preserve"> </w:t>
-      </w:r>
-      <w:proofErr w:type="spellStart"/>
-      <w:r>
-        <w:rPr>
-          <w:rStyle w:val="Strong"/>
-        </w:rPr>
-        <w:t>apontar</w:t>
-      </w:r>
-      <w:proofErr w:type="spellEnd"/>
-      <w:r>
-        <w:rPr>
-          <w:rStyle w:val="Strong"/>
-        </w:rPr>
-        <w:t xml:space="preserve"> para ‘</w:t>
+        <w:t xml:space="preserve"> apontar para ‘</w:t>
       </w:r>
       <w:r>
         <w:rPr>
@@ -820,47 +342,11 @@
         </w:rPr>
         <w:t xml:space="preserve"> – </w:t>
       </w:r>
-      <w:proofErr w:type="spellStart"/>
-      <w:r>
-        <w:rPr>
-          <w:rStyle w:val="Strong"/>
-        </w:rPr>
-        <w:t>Instalar</w:t>
-      </w:r>
-      <w:proofErr w:type="spellEnd"/>
-      <w:r>
-        <w:rPr>
-          <w:rStyle w:val="Strong"/>
-        </w:rPr>
-        <w:t xml:space="preserve"> drivers e </w:t>
-      </w:r>
-      <w:proofErr w:type="spellStart"/>
-      <w:r>
-        <w:rPr>
-          <w:rStyle w:val="Strong"/>
-        </w:rPr>
-        <w:t>softwares</w:t>
-      </w:r>
-      <w:proofErr w:type="spellEnd"/>
-      <w:r>
-        <w:rPr>
-          <w:rStyle w:val="Strong"/>
-        </w:rPr>
-        <w:t xml:space="preserve"> do </w:t>
-      </w:r>
-      <w:proofErr w:type="spellStart"/>
-      <w:r>
-        <w:rPr>
-          <w:rStyle w:val="Strong"/>
-        </w:rPr>
-        <w:t>programador</w:t>
-      </w:r>
-      <w:proofErr w:type="spellEnd"/>
-      <w:r>
-        <w:rPr>
-          <w:rStyle w:val="Strong"/>
-        </w:rPr>
-        <w:t xml:space="preserve"> - </w:t>
+      <w:r>
+        <w:rPr>
+          <w:rStyle w:val="Strong"/>
+        </w:rPr>
+        <w:t xml:space="preserve">Instalar drivers e softwares do programador - </w:t>
       </w:r>
       <w:r>
         <w:rPr>
@@ -900,61 +386,35 @@
         </w:rPr>
         <w:t xml:space="preserve"> – </w:t>
       </w:r>
-      <w:proofErr w:type="spellStart"/>
-      <w:r>
-        <w:rPr>
-          <w:rStyle w:val="Strong"/>
-        </w:rPr>
-        <w:t>Executar</w:t>
-      </w:r>
-      <w:proofErr w:type="spellEnd"/>
-      <w:r>
-        <w:rPr>
-          <w:rStyle w:val="Strong"/>
-        </w:rPr>
-        <w:t xml:space="preserve"> DAVE3 e </w:t>
-      </w:r>
-      <w:proofErr w:type="spellStart"/>
+      <w:r>
+        <w:rPr>
+          <w:rStyle w:val="Strong"/>
+        </w:rPr>
+        <w:t xml:space="preserve">Executar DAVE3 e </w:t>
+      </w:r>
       <w:r>
         <w:rPr>
           <w:rStyle w:val="Strong"/>
         </w:rPr>
         <w:t>efetuar</w:t>
       </w:r>
-      <w:proofErr w:type="spellEnd"/>
-      <w:r>
-        <w:rPr>
-          <w:rStyle w:val="Strong"/>
-        </w:rPr>
-        <w:t xml:space="preserve"> updates das </w:t>
-      </w:r>
-      <w:proofErr w:type="spellStart"/>
-      <w:r>
-        <w:rPr>
-          <w:rStyle w:val="Strong"/>
-        </w:rPr>
-        <w:t>bibliotecas</w:t>
-      </w:r>
-      <w:proofErr w:type="spellEnd"/>
+      <w:r>
+        <w:rPr>
+          <w:rStyle w:val="Strong"/>
+        </w:rPr>
+        <w:t xml:space="preserve"> updates das bibliotecas</w:t>
+      </w:r>
       <w:r>
         <w:rPr>
           <w:rStyle w:val="Strong"/>
         </w:rPr>
         <w:t xml:space="preserve"> (</w:t>
       </w:r>
-      <w:proofErr w:type="spellStart"/>
-      <w:r>
-        <w:rPr>
-          <w:rStyle w:val="Strong"/>
-        </w:rPr>
-        <w:t>Figura</w:t>
-      </w:r>
-      <w:proofErr w:type="spellEnd"/>
-      <w:r>
-        <w:rPr>
-          <w:rStyle w:val="Strong"/>
-        </w:rPr>
-        <w:t xml:space="preserve"> 1</w:t>
+      <w:r>
+        <w:rPr>
+          <w:rStyle w:val="Strong"/>
+        </w:rPr>
+        <w:t>Figura 1</w:t>
       </w:r>
       <w:r>
         <w:rPr>
@@ -1080,6 +540,9 @@
         </mc:AlternateContent>
       </w:r>
       <w:r>
+        <w:rPr>
+          <w:noProof/>
+        </w:rPr>
         <w:drawing>
           <wp:anchor distT="0" distB="0" distL="114300" distR="114300" simplePos="0" relativeHeight="251659264" behindDoc="1" locked="0" layoutInCell="1" allowOverlap="1" wp14:anchorId="284A7DE8" wp14:editId="557CD66F">
             <wp:simplePos x="0" y="0"/>
@@ -1249,6 +712,9 @@
         </mc:AlternateContent>
       </w:r>
       <w:r>
+        <w:rPr>
+          <w:noProof/>
+        </w:rPr>
         <w:drawing>
           <wp:anchor distT="0" distB="0" distL="114300" distR="114300" simplePos="0" relativeHeight="251660288" behindDoc="1" locked="0" layoutInCell="1" allowOverlap="1" wp14:anchorId="4692A9D8" wp14:editId="728D7F2E">
             <wp:simplePos x="0" y="0"/>
@@ -1349,8 +815,12 @@
     </w:p>
     <w:p/>
     <w:sectPr>
-      <w:headerReference w:type="default" r:id="rId11"/>
-      <w:footerReference w:type="default" r:id="rId12"/>
+      <w:headerReference w:type="even" r:id="rId11"/>
+      <w:headerReference w:type="default" r:id="rId12"/>
+      <w:footerReference w:type="even" r:id="rId13"/>
+      <w:footerReference w:type="default" r:id="rId14"/>
+      <w:headerReference w:type="first" r:id="rId15"/>
+      <w:footerReference w:type="first" r:id="rId16"/>
       <w:pgSz w:w="11906" w:h="16838"/>
       <w:pgMar w:top="1418" w:right="851" w:bottom="1134" w:left="1134" w:header="426" w:footer="708" w:gutter="0"/>
       <w:cols w:space="708"/>
@@ -1390,6 +860,16 @@
   <w:p>
     <w:pPr>
       <w:pStyle w:val="Footer"/>
+    </w:pPr>
+  </w:p>
+</w:ftr>
+</file>
+
+<file path=word/footer2.xml><?xml version="1.0" encoding="utf-8"?>
+<w:ftr xmlns:wpc="http://schemas.microsoft.com/office/word/2010/wordprocessingCanvas" xmlns:cx="http://schemas.microsoft.com/office/drawing/2014/chartex" xmlns:cx1="http://schemas.microsoft.com/office/drawing/2015/9/8/chartex" xmlns:cx2="http://schemas.microsoft.com/office/drawing/2015/10/21/chartex" xmlns:cx3="http://schemas.microsoft.com/office/drawing/2016/5/9/chartex" xmlns:cx4="http://schemas.microsoft.com/office/drawing/2016/5/10/chartex" xmlns:cx5="http://schemas.microsoft.com/office/drawing/2016/5/11/chartex" xmlns:cx6="http://schemas.microsoft.com/office/drawing/2016/5/12/chartex" xmlns:cx7="http://schemas.microsoft.com/office/drawing/2016/5/13/chartex" xmlns:cx8="http://schemas.microsoft.com/office/drawing/2016/5/14/chartex" xmlns:mc="http://schemas.openxmlformats.org/markup-compatibility/2006" xmlns:aink="http://schemas.microsoft.com/office/drawing/2016/ink" xmlns:am3d="http://schemas.microsoft.com/office/drawing/2017/model3d" xmlns:o="urn:schemas-microsoft-com:office:office" xmlns:r="http://schemas.openxmlformats.org/officeDocument/2006/relationships" xmlns:m="http://schemas.openxmlformats.org/officeDocument/2006/math" xmlns:v="urn:schemas-microsoft-com:vml" xmlns:wp14="http://schemas.microsoft.com/office/word/2010/wordprocessingDrawing" xmlns:wp="http://schemas.openxmlformats.org/drawingml/2006/wordprocessingDrawing" xmlns:w10="urn:schemas-microsoft-com:office:word" xmlns:w="http://schemas.openxmlformats.org/wordprocessingml/2006/main" xmlns:w14="http://schemas.microsoft.com/office/word/2010/wordml" xmlns:w15="http://schemas.microsoft.com/office/word/2012/wordml" xmlns:w16cex="http://schemas.microsoft.com/office/word/2018/wordml/cex" xmlns:w16cid="http://schemas.microsoft.com/office/word/2016/wordml/cid" xmlns:w16="http://schemas.microsoft.com/office/word/2018/wordml" xmlns:w16sdtdh="http://schemas.microsoft.com/office/word/2020/wordml/sdtdatahash" xmlns:w16se="http://schemas.microsoft.com/office/word/2015/wordml/symex" xmlns:wpg="http://schemas.microsoft.com/office/word/2010/wordprocessingGroup" xmlns:wpi="http://schemas.microsoft.com/office/word/2010/wordprocessingInk" xmlns:wne="http://schemas.microsoft.com/office/word/2006/wordml" xmlns:wps="http://schemas.microsoft.com/office/word/2010/wordprocessingShape" mc:Ignorable="w14 w15 w16se w16cid w16 w16cex w16sdtdh wp14">
+  <w:p>
+    <w:pPr>
+      <w:pStyle w:val="Footer"/>
       <w:tabs>
         <w:tab w:val="clear" w:pos="4252"/>
         <w:tab w:val="clear" w:pos="8504"/>
@@ -1410,7 +890,7 @@
         <w:szCs w:val="16"/>
         <w:lang w:val="pt-PT"/>
       </w:rPr>
-      <w:t>Luís Encerrabodes</w:t>
+      <w:t xml:space="preserve">Professor Rui Brito / Luís Encerrabodes </w:t>
     </w:r>
     <w:r>
       <w:rPr>
@@ -1553,6 +1033,16 @@
       </w:rPr>
       <w:fldChar w:fldCharType="end"/>
     </w:r>
+  </w:p>
+</w:ftr>
+</file>
+
+<file path=word/footer3.xml><?xml version="1.0" encoding="utf-8"?>
+<w:ftr xmlns:wpc="http://schemas.microsoft.com/office/word/2010/wordprocessingCanvas" xmlns:cx="http://schemas.microsoft.com/office/drawing/2014/chartex" xmlns:cx1="http://schemas.microsoft.com/office/drawing/2015/9/8/chartex" xmlns:cx2="http://schemas.microsoft.com/office/drawing/2015/10/21/chartex" xmlns:cx3="http://schemas.microsoft.com/office/drawing/2016/5/9/chartex" xmlns:cx4="http://schemas.microsoft.com/office/drawing/2016/5/10/chartex" xmlns:cx5="http://schemas.microsoft.com/office/drawing/2016/5/11/chartex" xmlns:cx6="http://schemas.microsoft.com/office/drawing/2016/5/12/chartex" xmlns:cx7="http://schemas.microsoft.com/office/drawing/2016/5/13/chartex" xmlns:cx8="http://schemas.microsoft.com/office/drawing/2016/5/14/chartex" xmlns:mc="http://schemas.openxmlformats.org/markup-compatibility/2006" xmlns:aink="http://schemas.microsoft.com/office/drawing/2016/ink" xmlns:am3d="http://schemas.microsoft.com/office/drawing/2017/model3d" xmlns:o="urn:schemas-microsoft-com:office:office" xmlns:r="http://schemas.openxmlformats.org/officeDocument/2006/relationships" xmlns:m="http://schemas.openxmlformats.org/officeDocument/2006/math" xmlns:v="urn:schemas-microsoft-com:vml" xmlns:wp14="http://schemas.microsoft.com/office/word/2010/wordprocessingDrawing" xmlns:wp="http://schemas.openxmlformats.org/drawingml/2006/wordprocessingDrawing" xmlns:w10="urn:schemas-microsoft-com:office:word" xmlns:w="http://schemas.openxmlformats.org/wordprocessingml/2006/main" xmlns:w14="http://schemas.microsoft.com/office/word/2010/wordml" xmlns:w15="http://schemas.microsoft.com/office/word/2012/wordml" xmlns:w16cex="http://schemas.microsoft.com/office/word/2018/wordml/cex" xmlns:w16cid="http://schemas.microsoft.com/office/word/2016/wordml/cid" xmlns:w16="http://schemas.microsoft.com/office/word/2018/wordml" xmlns:w16sdtdh="http://schemas.microsoft.com/office/word/2020/wordml/sdtdatahash" xmlns:w16se="http://schemas.microsoft.com/office/word/2015/wordml/symex" xmlns:wpg="http://schemas.microsoft.com/office/word/2010/wordprocessingGroup" xmlns:wpi="http://schemas.microsoft.com/office/word/2010/wordprocessingInk" xmlns:wne="http://schemas.microsoft.com/office/word/2006/wordml" xmlns:wps="http://schemas.microsoft.com/office/word/2010/wordprocessingShape" mc:Ignorable="w14 w15 w16se w16cid w16 w16cex w16sdtdh wp14">
+  <w:p>
+    <w:pPr>
+      <w:pStyle w:val="Footer"/>
+    </w:pPr>
   </w:p>
 </w:ftr>
 </file>
@@ -1583,6 +1073,16 @@
 </file>
 
 <file path=word/header1.xml><?xml version="1.0" encoding="utf-8"?>
+<w:hdr xmlns:wpc="http://schemas.microsoft.com/office/word/2010/wordprocessingCanvas" xmlns:cx="http://schemas.microsoft.com/office/drawing/2014/chartex" xmlns:cx1="http://schemas.microsoft.com/office/drawing/2015/9/8/chartex" xmlns:cx2="http://schemas.microsoft.com/office/drawing/2015/10/21/chartex" xmlns:cx3="http://schemas.microsoft.com/office/drawing/2016/5/9/chartex" xmlns:cx4="http://schemas.microsoft.com/office/drawing/2016/5/10/chartex" xmlns:cx5="http://schemas.microsoft.com/office/drawing/2016/5/11/chartex" xmlns:cx6="http://schemas.microsoft.com/office/drawing/2016/5/12/chartex" xmlns:cx7="http://schemas.microsoft.com/office/drawing/2016/5/13/chartex" xmlns:cx8="http://schemas.microsoft.com/office/drawing/2016/5/14/chartex" xmlns:mc="http://schemas.openxmlformats.org/markup-compatibility/2006" xmlns:aink="http://schemas.microsoft.com/office/drawing/2016/ink" xmlns:am3d="http://schemas.microsoft.com/office/drawing/2017/model3d" xmlns:o="urn:schemas-microsoft-com:office:office" xmlns:r="http://schemas.openxmlformats.org/officeDocument/2006/relationships" xmlns:m="http://schemas.openxmlformats.org/officeDocument/2006/math" xmlns:v="urn:schemas-microsoft-com:vml" xmlns:wp14="http://schemas.microsoft.com/office/word/2010/wordprocessingDrawing" xmlns:wp="http://schemas.openxmlformats.org/drawingml/2006/wordprocessingDrawing" xmlns:w10="urn:schemas-microsoft-com:office:word" xmlns:w="http://schemas.openxmlformats.org/wordprocessingml/2006/main" xmlns:w14="http://schemas.microsoft.com/office/word/2010/wordml" xmlns:w15="http://schemas.microsoft.com/office/word/2012/wordml" xmlns:w16cex="http://schemas.microsoft.com/office/word/2018/wordml/cex" xmlns:w16cid="http://schemas.microsoft.com/office/word/2016/wordml/cid" xmlns:w16="http://schemas.microsoft.com/office/word/2018/wordml" xmlns:w16sdtdh="http://schemas.microsoft.com/office/word/2020/wordml/sdtdatahash" xmlns:w16se="http://schemas.microsoft.com/office/word/2015/wordml/symex" xmlns:wpg="http://schemas.microsoft.com/office/word/2010/wordprocessingGroup" xmlns:wpi="http://schemas.microsoft.com/office/word/2010/wordprocessingInk" xmlns:wne="http://schemas.microsoft.com/office/word/2006/wordml" xmlns:wps="http://schemas.microsoft.com/office/word/2010/wordprocessingShape" mc:Ignorable="w14 w15 w16se w16cid w16 w16cex w16sdtdh wp14">
+  <w:p>
+    <w:pPr>
+      <w:pStyle w:val="Header"/>
+    </w:pPr>
+  </w:p>
+</w:hdr>
+</file>
+
+<file path=word/header2.xml><?xml version="1.0" encoding="utf-8"?>
 <w:hdr xmlns:wpc="http://schemas.microsoft.com/office/word/2010/wordprocessingCanvas" xmlns:cx="http://schemas.microsoft.com/office/drawing/2014/chartex" xmlns:cx1="http://schemas.microsoft.com/office/drawing/2015/9/8/chartex" xmlns:cx2="http://schemas.microsoft.com/office/drawing/2015/10/21/chartex" xmlns:cx3="http://schemas.microsoft.com/office/drawing/2016/5/9/chartex" xmlns:cx4="http://schemas.microsoft.com/office/drawing/2016/5/10/chartex" xmlns:cx5="http://schemas.microsoft.com/office/drawing/2016/5/11/chartex" xmlns:cx6="http://schemas.microsoft.com/office/drawing/2016/5/12/chartex" xmlns:cx7="http://schemas.microsoft.com/office/drawing/2016/5/13/chartex" xmlns:cx8="http://schemas.microsoft.com/office/drawing/2016/5/14/chartex" xmlns:mc="http://schemas.openxmlformats.org/markup-compatibility/2006" xmlns:aink="http://schemas.microsoft.com/office/drawing/2016/ink" xmlns:am3d="http://schemas.microsoft.com/office/drawing/2017/model3d" xmlns:o="urn:schemas-microsoft-com:office:office" xmlns:r="http://schemas.openxmlformats.org/officeDocument/2006/relationships" xmlns:m="http://schemas.openxmlformats.org/officeDocument/2006/math" xmlns:v="urn:schemas-microsoft-com:vml" xmlns:wp14="http://schemas.microsoft.com/office/word/2010/wordprocessingDrawing" xmlns:wp="http://schemas.openxmlformats.org/drawingml/2006/wordprocessingDrawing" xmlns:w10="urn:schemas-microsoft-com:office:word" xmlns:w="http://schemas.openxmlformats.org/wordprocessingml/2006/main" xmlns:w14="http://schemas.microsoft.com/office/word/2010/wordml" xmlns:w15="http://schemas.microsoft.com/office/word/2012/wordml" xmlns:w16cex="http://schemas.microsoft.com/office/word/2018/wordml/cex" xmlns:w16cid="http://schemas.microsoft.com/office/word/2016/wordml/cid" xmlns:w16="http://schemas.microsoft.com/office/word/2018/wordml" xmlns:w16sdtdh="http://schemas.microsoft.com/office/word/2020/wordml/sdtdatahash" xmlns:w16se="http://schemas.microsoft.com/office/word/2015/wordml/symex" xmlns:wpg="http://schemas.microsoft.com/office/word/2010/wordprocessingGroup" xmlns:wpi="http://schemas.microsoft.com/office/word/2010/wordprocessingInk" xmlns:wne="http://schemas.microsoft.com/office/word/2006/wordml" xmlns:wps="http://schemas.microsoft.com/office/word/2010/wordprocessingShape" mc:Ignorable="w14 w15 w16se w16cid w16 w16cex w16sdtdh wp14">
   <w:p>
     <w:pPr>
@@ -1640,6 +1140,16 @@
         </wp:inline>
       </w:drawing>
     </w:r>
+  </w:p>
+</w:hdr>
+</file>
+
+<file path=word/header3.xml><?xml version="1.0" encoding="utf-8"?>
+<w:hdr xmlns:wpc="http://schemas.microsoft.com/office/word/2010/wordprocessingCanvas" xmlns:cx="http://schemas.microsoft.com/office/drawing/2014/chartex" xmlns:cx1="http://schemas.microsoft.com/office/drawing/2015/9/8/chartex" xmlns:cx2="http://schemas.microsoft.com/office/drawing/2015/10/21/chartex" xmlns:cx3="http://schemas.microsoft.com/office/drawing/2016/5/9/chartex" xmlns:cx4="http://schemas.microsoft.com/office/drawing/2016/5/10/chartex" xmlns:cx5="http://schemas.microsoft.com/office/drawing/2016/5/11/chartex" xmlns:cx6="http://schemas.microsoft.com/office/drawing/2016/5/12/chartex" xmlns:cx7="http://schemas.microsoft.com/office/drawing/2016/5/13/chartex" xmlns:cx8="http://schemas.microsoft.com/office/drawing/2016/5/14/chartex" xmlns:mc="http://schemas.openxmlformats.org/markup-compatibility/2006" xmlns:aink="http://schemas.microsoft.com/office/drawing/2016/ink" xmlns:am3d="http://schemas.microsoft.com/office/drawing/2017/model3d" xmlns:o="urn:schemas-microsoft-com:office:office" xmlns:r="http://schemas.openxmlformats.org/officeDocument/2006/relationships" xmlns:m="http://schemas.openxmlformats.org/officeDocument/2006/math" xmlns:v="urn:schemas-microsoft-com:vml" xmlns:wp14="http://schemas.microsoft.com/office/word/2010/wordprocessingDrawing" xmlns:wp="http://schemas.openxmlformats.org/drawingml/2006/wordprocessingDrawing" xmlns:w10="urn:schemas-microsoft-com:office:word" xmlns:w="http://schemas.openxmlformats.org/wordprocessingml/2006/main" xmlns:w14="http://schemas.microsoft.com/office/word/2010/wordml" xmlns:w15="http://schemas.microsoft.com/office/word/2012/wordml" xmlns:w16cex="http://schemas.microsoft.com/office/word/2018/wordml/cex" xmlns:w16cid="http://schemas.microsoft.com/office/word/2016/wordml/cid" xmlns:w16="http://schemas.microsoft.com/office/word/2018/wordml" xmlns:w16sdtdh="http://schemas.microsoft.com/office/word/2020/wordml/sdtdatahash" xmlns:w16se="http://schemas.microsoft.com/office/word/2015/wordml/symex" xmlns:wpg="http://schemas.microsoft.com/office/word/2010/wordprocessingGroup" xmlns:wpi="http://schemas.microsoft.com/office/word/2010/wordprocessingInk" xmlns:wne="http://schemas.microsoft.com/office/word/2006/wordml" xmlns:wps="http://schemas.microsoft.com/office/word/2010/wordprocessingShape" mc:Ignorable="w14 w15 w16se w16cid w16 w16cex w16sdtdh wp14">
+  <w:p>
+    <w:pPr>
+      <w:pStyle w:val="Header"/>
+    </w:pPr>
   </w:p>
 </w:hdr>
 </file>

</xml_diff>